<commit_message>
Fixed x axis on scatter plots
</commit_message>
<xml_diff>
--- a/cc2Report.docx
+++ b/cc2Report.docx
@@ -100,7 +100,14 @@
           <w:sz w:val="52"/>
           <w:szCs w:val="52"/>
         </w:rPr>
-        <w:t>Data Visualisation</w:t>
+        <w:t xml:space="preserve">Data </w:t>
+      </w:r>
+      <w:r>
+        <w:rPr>
+          <w:sz w:val="52"/>
+          <w:szCs w:val="52"/>
+        </w:rPr>
+        <w:t>Visualization</w:t>
       </w:r>
     </w:p>
     <w:p/>
@@ -326,6 +333,30 @@
     <w:p>
       <w:pPr>
         <w:pStyle w:val="ListParagraph"/>
+        <w:ind w:left="360"/>
+      </w:pPr>
+    </w:p>
+    <w:p>
+      <w:pPr>
+        <w:pStyle w:val="ListParagraph"/>
+        <w:ind w:left="360"/>
+      </w:pPr>
+    </w:p>
+    <w:p>
+      <w:pPr>
+        <w:pStyle w:val="ListParagraph"/>
+        <w:ind w:left="360"/>
+      </w:pPr>
+    </w:p>
+    <w:p>
+      <w:pPr>
+        <w:pStyle w:val="ListParagraph"/>
+        <w:ind w:left="360"/>
+      </w:pPr>
+    </w:p>
+    <w:p>
+      <w:pPr>
+        <w:pStyle w:val="ListParagraph"/>
         <w:numPr>
           <w:ilvl w:val="0"/>
           <w:numId w:val="2"/>
@@ -340,6 +371,7 @@
           <w:b/>
           <w:bCs/>
         </w:rPr>
+        <w:lastRenderedPageBreak/>
         <w:t>Map Function</w:t>
       </w:r>
     </w:p>
@@ -358,11 +390,7 @@
         <w:t xml:space="preserve"> parameters, it needs the number that is being converted it can be one value or an array of values. </w:t>
       </w:r>
       <w:r>
-        <w:t xml:space="preserve">It needs the lowest </w:t>
-      </w:r>
-      <w:r>
-        <w:lastRenderedPageBreak/>
-        <w:t>value and the maximum value of the array, lastly it needs the minimum value the smallest number should be mapped or scaled to and the maximum value the values should be mapped or scaled to.</w:t>
+        <w:t>It needs the lowest value and the maximum value of the array, lastly it needs the minimum value the smallest number should be mapped or scaled to and the maximum value the values should be mapped or scaled to.</w:t>
       </w:r>
       <w:r>
         <w:t xml:space="preserve"> Once this is done you need to return the value the function has just mapped.</w:t>
@@ -422,6 +450,29 @@
       </w:r>
       <w:r>
         <w:t xml:space="preserve"> the object in the draw function.</w:t>
+      </w:r>
+    </w:p>
+    <w:p>
+      <w:pPr>
+        <w:pStyle w:val="ListParagraph"/>
+        <w:ind w:left="360"/>
+      </w:pPr>
+    </w:p>
+    <w:p>
+      <w:pPr>
+        <w:pStyle w:val="Heading1"/>
+      </w:pPr>
+      <w:r>
+        <w:t>Link to GitHub repo</w:t>
+      </w:r>
+    </w:p>
+    <w:p>
+      <w:pPr>
+        <w:pStyle w:val="ListParagraph"/>
+        <w:ind w:left="360"/>
+      </w:pPr>
+      <w:r>
+        <w:t>https://github.com/TariqH19/creative_coding_2_repo</w:t>
       </w:r>
     </w:p>
     <w:sectPr>

</xml_diff>